<commit_message>
task 1 ended 522
</commit_message>
<xml_diff>
--- a/TERM4/T4B1-ICTICT522-Evaluate_vendor_products_and_equipment/2-assessments/ICTICT522_Evaluate_vendor_products_and_equipment-MANUEL_PEREZ.docx
+++ b/TERM4/T4B1-ICTICT522-Evaluate_vendor_products_and_equipment/2-assessments/ICTICT522_Evaluate_vendor_products_and_equipment-MANUEL_PEREZ.docx
@@ -9,6 +9,9 @@
       </w:pPr>
       <w:r>
         <w:t>ICTICT522</w:t>
+      </w:r>
+      <w:r>
+        <w:t xml:space="preserve"> - Task1</w:t>
       </w:r>
     </w:p>
     <w:p>
@@ -240,10 +243,707 @@
         <w:t>Therefore, during the selection process, we have more information to choose the most suitable hardware components for the client, in addition to negotiating with all suppliers and reaching the best terms for the client.</w:t>
       </w:r>
     </w:p>
+    <w:p>
+      <w:pPr>
+        <w:pStyle w:val="BodyText"/>
+      </w:pPr>
+    </w:p>
+    <w:p>
+      <w:pPr>
+        <w:pStyle w:val="BodyText"/>
+      </w:pPr>
+    </w:p>
+    <w:p>
+      <w:pPr>
+        <w:pStyle w:val="BodyText"/>
+        <w:pBdr>
+          <w:bottom w:val="single" w:sz="6" w:space="1" w:color="auto"/>
+        </w:pBdr>
+      </w:pPr>
+    </w:p>
+    <w:p>
+      <w:pPr>
+        <w:pStyle w:val="BodyText"/>
+      </w:pPr>
+    </w:p>
+    <w:p>
+      <w:pPr>
+        <w:pStyle w:val="BodyText"/>
+      </w:pPr>
+      <w:r>
+        <w:t>It is important to consider the client's business domain during the supplier product evaluation and selection process to choose suppliers and products that comply with the norms, standards, laws, and requirements the client must meet.</w:t>
+      </w:r>
+    </w:p>
+    <w:p>
+      <w:pPr>
+        <w:pStyle w:val="BodyText"/>
+      </w:pPr>
+    </w:p>
+    <w:p>
+      <w:pPr>
+        <w:pStyle w:val="BodyText"/>
+      </w:pPr>
+      <w:r>
+        <w:t>Before starting the process, you should research government regulations in the client's business domain, as well as local and international standards and regulations relevant to the client.</w:t>
+      </w:r>
+    </w:p>
+    <w:p>
+      <w:pPr>
+        <w:pStyle w:val="BodyText"/>
+      </w:pPr>
+      <w:r>
+        <w:t>It is also important to understand the functional requirements of the products you wish to acquire. For example, depending on the industry, a business laptop might have more security features at the hardware and software level, depending on the level of security for a particular market domain.</w:t>
+      </w:r>
+    </w:p>
+    <w:p>
+      <w:pPr>
+        <w:pStyle w:val="BodyText"/>
+      </w:pPr>
+    </w:p>
+    <w:p>
+      <w:pPr>
+        <w:pStyle w:val="BodyText"/>
+      </w:pPr>
+      <w:r>
+        <w:t>Additionally, it will also help us understand the client and we may learn something in the process.</w:t>
+      </w:r>
+      <w:r>
+        <w:t xml:space="preserve"> </w:t>
+      </w:r>
+      <w:r>
+        <w:t>As a result, this research will help us select suppliers involved in that industry.</w:t>
+      </w:r>
+    </w:p>
+    <w:p>
+      <w:pPr>
+        <w:pStyle w:val="BodyText"/>
+      </w:pPr>
+    </w:p>
+    <w:p>
+      <w:pPr>
+        <w:pStyle w:val="BodyText"/>
+      </w:pPr>
+      <w:r>
+        <w:t>In conclusion, it is important to consider the client's business domain to offer alternatives that comply with all regulations and thus avoid risks for our client.</w:t>
+      </w:r>
+    </w:p>
+    <w:p>
+      <w:pPr>
+        <w:pStyle w:val="BodyText"/>
+        <w:pBdr>
+          <w:bottom w:val="single" w:sz="6" w:space="1" w:color="auto"/>
+        </w:pBdr>
+      </w:pPr>
+    </w:p>
+    <w:p>
+      <w:pPr>
+        <w:pStyle w:val="BodyText"/>
+      </w:pPr>
+      <w:r>
+        <w:t>Copyright legislation</w:t>
+      </w:r>
+      <w:r>
+        <w:t xml:space="preserve"> - </w:t>
+      </w:r>
+      <w:r>
+        <w:t>Copyright Act 1968</w:t>
+      </w:r>
+    </w:p>
+    <w:p>
+      <w:pPr>
+        <w:pStyle w:val="BodyText"/>
+      </w:pPr>
+    </w:p>
+    <w:p>
+      <w:pPr>
+        <w:pStyle w:val="BodyText"/>
+      </w:pPr>
+    </w:p>
+    <w:p>
+      <w:pPr>
+        <w:pStyle w:val="BodyText"/>
+      </w:pPr>
+      <w:hyperlink r:id="rId9" w:history="1">
+        <w:r>
+          <w:rPr>
+            <w:rStyle w:val="Hyperlink"/>
+          </w:rPr>
+          <w:t>https://www.copyright.org.au/resources</w:t>
+        </w:r>
+      </w:hyperlink>
+    </w:p>
+    <w:p>
+      <w:pPr>
+        <w:pStyle w:val="BodyText"/>
+      </w:pPr>
+      <w:hyperlink r:id="rId10" w:history="1">
+        <w:r>
+          <w:rPr>
+            <w:rStyle w:val="Hyperlink"/>
+          </w:rPr>
+          <w:t>https://www.ipaustralia.gov.au</w:t>
+        </w:r>
+      </w:hyperlink>
+    </w:p>
+    <w:p>
+      <w:pPr>
+        <w:pStyle w:val="BodyText"/>
+      </w:pPr>
+    </w:p>
+    <w:p>
+      <w:pPr>
+        <w:pStyle w:val="BodyText"/>
+        <w:rPr>
+          <w:b/>
+          <w:bCs/>
+        </w:rPr>
+      </w:pPr>
+      <w:r>
+        <w:rPr>
+          <w:b/>
+          <w:bCs/>
+        </w:rPr>
+        <w:t>Copyright Regulations 2017</w:t>
+      </w:r>
+    </w:p>
+    <w:p>
+      <w:pPr>
+        <w:pStyle w:val="BodyText"/>
+      </w:pPr>
+      <w:r>
+        <w:t xml:space="preserve">details the procedure for implementing the rights </w:t>
+      </w:r>
+      <w:proofErr w:type="gramStart"/>
+      <w:r>
+        <w:t>and also</w:t>
+      </w:r>
+      <w:proofErr w:type="gramEnd"/>
+      <w:r>
+        <w:t xml:space="preserve"> details the effects on the protected works</w:t>
+      </w:r>
+      <w:r>
+        <w:t>.</w:t>
+      </w:r>
+    </w:p>
+    <w:p>
+      <w:pPr>
+        <w:pStyle w:val="BodyText"/>
+        <w:rPr>
+          <w:b/>
+          <w:bCs/>
+        </w:rPr>
+      </w:pPr>
+      <w:r>
+        <w:rPr>
+          <w:b/>
+          <w:bCs/>
+        </w:rPr>
+        <w:t>Copyright Act 1968</w:t>
+      </w:r>
+    </w:p>
+    <w:p>
+      <w:pPr>
+        <w:pStyle w:val="BodyText"/>
+      </w:pPr>
+      <w:r>
+        <w:t>- Defines what types of works are protected by copyright.</w:t>
+      </w:r>
+    </w:p>
+    <w:p>
+      <w:pPr>
+        <w:pStyle w:val="BodyText"/>
+      </w:pPr>
+      <w:r>
+        <w:t>- Defines the exclusive rights of works.</w:t>
+      </w:r>
+    </w:p>
+    <w:p>
+      <w:pPr>
+        <w:pStyle w:val="BodyText"/>
+      </w:pPr>
+      <w:r>
+        <w:t>- Defines the duration of rights.</w:t>
+      </w:r>
+    </w:p>
+    <w:p>
+      <w:pPr>
+        <w:pStyle w:val="BodyText"/>
+      </w:pPr>
+      <w:r>
+        <w:t>- Includes exceptions to rights.</w:t>
+      </w:r>
+    </w:p>
+    <w:p>
+      <w:pPr>
+        <w:pStyle w:val="BodyText"/>
+      </w:pPr>
+      <w:r>
+        <w:t>- Includes other types of copyright.</w:t>
+      </w:r>
+    </w:p>
+    <w:p>
+      <w:pPr>
+        <w:spacing w:after="0" w:line="240" w:lineRule="auto"/>
+      </w:pPr>
+      <w:r>
+        <w:br w:type="page"/>
+      </w:r>
+    </w:p>
+    <w:p>
+      <w:pPr>
+        <w:pStyle w:val="BodyText"/>
+      </w:pPr>
+    </w:p>
+    <w:p>
+      <w:pPr>
+        <w:pStyle w:val="BodyText"/>
+        <w:pBdr>
+          <w:bottom w:val="single" w:sz="6" w:space="1" w:color="auto"/>
+        </w:pBdr>
+      </w:pPr>
+    </w:p>
+    <w:p>
+      <w:pPr>
+        <w:pStyle w:val="BodyText"/>
+        <w:rPr>
+          <w:b/>
+          <w:bCs/>
+        </w:rPr>
+      </w:pPr>
+      <w:r>
+        <w:rPr>
+          <w:b/>
+          <w:bCs/>
+        </w:rPr>
+        <w:t>Patents Act 1990</w:t>
+      </w:r>
+    </w:p>
+    <w:p>
+      <w:pPr>
+        <w:pStyle w:val="BodyText"/>
+      </w:pPr>
+      <w:r>
+        <w:t>It grants the author a temporary exclusive right over a registered work.</w:t>
+      </w:r>
+    </w:p>
+    <w:p>
+      <w:pPr>
+        <w:pStyle w:val="BodyText"/>
+      </w:pPr>
+    </w:p>
+    <w:p>
+      <w:pPr>
+        <w:pStyle w:val="BodyText"/>
+      </w:pPr>
+    </w:p>
+    <w:p>
+      <w:pPr>
+        <w:pStyle w:val="BodyText"/>
+        <w:rPr>
+          <w:b/>
+          <w:bCs/>
+        </w:rPr>
+      </w:pPr>
+      <w:proofErr w:type="gramStart"/>
+      <w:r>
+        <w:rPr>
+          <w:b/>
+          <w:bCs/>
+        </w:rPr>
+        <w:t>Trade Marks</w:t>
+      </w:r>
+      <w:proofErr w:type="gramEnd"/>
+      <w:r>
+        <w:rPr>
+          <w:b/>
+          <w:bCs/>
+        </w:rPr>
+        <w:t xml:space="preserve"> Act 1995, Designs Act 2003, Plant Breeder's Rights Act 1994, Circuit Layouts Act 1989</w:t>
+      </w:r>
+    </w:p>
+    <w:p>
+      <w:pPr>
+        <w:pStyle w:val="BodyText"/>
+      </w:pPr>
+      <w:r>
+        <w:t>It protects a company's trademark (logo, names, etc.) that makes the trademark unique.</w:t>
+      </w:r>
+    </w:p>
+    <w:p>
+      <w:pPr>
+        <w:pStyle w:val="BodyText"/>
+      </w:pPr>
+    </w:p>
+    <w:p>
+      <w:pPr>
+        <w:pStyle w:val="BodyText"/>
+      </w:pPr>
+      <w:r>
+        <w:t>It protects the visual appearance of a product (shape, design, etc.) that makes the product unique.</w:t>
+      </w:r>
+    </w:p>
+    <w:p>
+      <w:pPr>
+        <w:pStyle w:val="BodyText"/>
+      </w:pPr>
+    </w:p>
+    <w:p>
+      <w:pPr>
+        <w:pStyle w:val="BodyText"/>
+      </w:pPr>
+      <w:r>
+        <w:t>It protects a variety of different developed bananas.</w:t>
+      </w:r>
+    </w:p>
+    <w:p>
+      <w:pPr>
+        <w:pStyle w:val="BodyText"/>
+      </w:pPr>
+    </w:p>
+    <w:p>
+      <w:pPr>
+        <w:pStyle w:val="BodyText"/>
+      </w:pPr>
+      <w:r>
+        <w:t>It protects the arrangement of integrated circuits in an electronic circuit and its design.</w:t>
+      </w:r>
+      <w:r>
+        <w:t xml:space="preserve"> </w:t>
+      </w:r>
+      <w:r>
+        <w:t>It grants the author a temporary exclusive right over a registered work.</w:t>
+      </w:r>
+    </w:p>
+    <w:p>
+      <w:pPr>
+        <w:pStyle w:val="BodyText"/>
+      </w:pPr>
+    </w:p>
+    <w:p>
+      <w:pPr>
+        <w:pStyle w:val="BodyText"/>
+      </w:pPr>
+      <w:r>
+        <w:t>It protects a company's trademark (logo, names, etc.) that makes the trademark unique.</w:t>
+      </w:r>
+    </w:p>
+    <w:p>
+      <w:pPr>
+        <w:pStyle w:val="BodyText"/>
+      </w:pPr>
+    </w:p>
+    <w:p>
+      <w:pPr>
+        <w:pStyle w:val="BodyText"/>
+      </w:pPr>
+      <w:r>
+        <w:t>It protects the visual appearance of a product (shape, design, etc.) that makes the product unique.</w:t>
+      </w:r>
+    </w:p>
+    <w:p>
+      <w:pPr>
+        <w:pStyle w:val="BodyText"/>
+      </w:pPr>
+    </w:p>
+    <w:p>
+      <w:pPr>
+        <w:pStyle w:val="BodyText"/>
+      </w:pPr>
+      <w:r>
+        <w:t>It protects a variety of different developed bananas.</w:t>
+      </w:r>
+    </w:p>
+    <w:p>
+      <w:pPr>
+        <w:pStyle w:val="BodyText"/>
+      </w:pPr>
+    </w:p>
+    <w:p>
+      <w:pPr>
+        <w:pStyle w:val="BodyText"/>
+        <w:pBdr>
+          <w:bottom w:val="single" w:sz="6" w:space="1" w:color="auto"/>
+        </w:pBdr>
+      </w:pPr>
+      <w:r>
+        <w:t>It protects the arrangement of integrated circuits in an electronic circuit and its design.</w:t>
+      </w:r>
+    </w:p>
+    <w:p>
+      <w:pPr>
+        <w:pStyle w:val="BodyText"/>
+        <w:pBdr>
+          <w:bottom w:val="single" w:sz="6" w:space="1" w:color="auto"/>
+        </w:pBdr>
+      </w:pPr>
+    </w:p>
+    <w:p>
+      <w:pPr>
+        <w:pStyle w:val="BodyText"/>
+        <w:rPr>
+          <w:b/>
+          <w:bCs/>
+        </w:rPr>
+      </w:pPr>
+      <w:r>
+        <w:rPr>
+          <w:b/>
+          <w:bCs/>
+        </w:rPr>
+        <w:t>PLC Programmable Logic Controller</w:t>
+      </w:r>
+    </w:p>
+    <w:p>
+      <w:pPr>
+        <w:pStyle w:val="BodyText"/>
+        <w:rPr>
+          <w:b/>
+          <w:bCs/>
+        </w:rPr>
+      </w:pPr>
+      <w:r>
+        <w:rPr>
+          <w:b/>
+          <w:bCs/>
+        </w:rPr>
+        <w:t>Features and Capabilities:</w:t>
+      </w:r>
+    </w:p>
+    <w:p>
+      <w:pPr>
+        <w:pStyle w:val="BodyText"/>
+      </w:pPr>
+      <w:r>
+        <w:t>- Industrial Rugged: Designed to operate under industrial conditions (maintenance, harsh environmental conditions, etc.)</w:t>
+      </w:r>
+    </w:p>
+    <w:p>
+      <w:pPr>
+        <w:pStyle w:val="BodyText"/>
+      </w:pPr>
+      <w:r>
+        <w:t>- Remote Control: Complete remote control and management</w:t>
+      </w:r>
+    </w:p>
+    <w:p>
+      <w:pPr>
+        <w:pStyle w:val="BodyText"/>
+      </w:pPr>
+      <w:r>
+        <w:t>- Modularity and Scalability: Designed to be modular and easily scalable, allowing for hot-pluggable addition or removal of hardware such as CPUs, I/O cards, communication cards, RAM, hard drives, or other storage types</w:t>
+      </w:r>
+    </w:p>
+    <w:p>
+      <w:pPr>
+        <w:spacing w:after="0" w:line="240" w:lineRule="auto"/>
+      </w:pPr>
+      <w:r>
+        <w:br w:type="page"/>
+      </w:r>
+    </w:p>
+    <w:p>
+      <w:pPr>
+        <w:pStyle w:val="BodyText"/>
+        <w:rPr>
+          <w:b/>
+          <w:bCs/>
+        </w:rPr>
+      </w:pPr>
+      <w:r>
+        <w:rPr>
+          <w:b/>
+          <w:bCs/>
+        </w:rPr>
+        <w:lastRenderedPageBreak/>
+        <w:t>Blade Data Center</w:t>
+      </w:r>
+    </w:p>
+    <w:p>
+      <w:pPr>
+        <w:pStyle w:val="BodyText"/>
+        <w:rPr>
+          <w:b/>
+          <w:bCs/>
+        </w:rPr>
+      </w:pPr>
+      <w:r>
+        <w:rPr>
+          <w:b/>
+          <w:bCs/>
+        </w:rPr>
+        <w:t>Features and Capabilities:</w:t>
+      </w:r>
+    </w:p>
+    <w:p>
+      <w:pPr>
+        <w:pStyle w:val="BodyText"/>
+      </w:pPr>
+      <w:r>
+        <w:t>- Density: Designed to contain a high density of components to reduce volume so multiple servers can be housed in the same rack</w:t>
+      </w:r>
+    </w:p>
+    <w:p>
+      <w:pPr>
+        <w:pStyle w:val="BodyText"/>
+      </w:pPr>
+      <w:r>
+        <w:t>- Shared Infrastructure: Servers share power, communications, cooling, and storage resources</w:t>
+      </w:r>
+    </w:p>
+    <w:p>
+      <w:pPr>
+        <w:pStyle w:val="BodyText"/>
+      </w:pPr>
+      <w:r>
+        <w:t>- Efficiency: Drastically reduces the overall infrastructure requirements, such as cabling, power management, storage, and cooling</w:t>
+      </w:r>
+    </w:p>
+    <w:p>
+      <w:pPr>
+        <w:pStyle w:val="BodyText"/>
+      </w:pPr>
+      <w:r>
+        <w:t>- Centralized Management: Allows all servers to be managed, monitored, configured, and deployed from a single interface</w:t>
+      </w:r>
+    </w:p>
+    <w:p>
+      <w:pPr>
+        <w:pStyle w:val="BodyText"/>
+      </w:pPr>
+      <w:r>
+        <w:t>- Easy Scalability: Scales quickly hot-add or remove hardware components</w:t>
+      </w:r>
+    </w:p>
+    <w:p>
+      <w:pPr>
+        <w:pStyle w:val="BodyText"/>
+      </w:pPr>
+    </w:p>
+    <w:p>
+      <w:pPr>
+        <w:pStyle w:val="BodyText"/>
+        <w:rPr>
+          <w:b/>
+          <w:bCs/>
+        </w:rPr>
+      </w:pPr>
+      <w:r>
+        <w:rPr>
+          <w:b/>
+          <w:bCs/>
+        </w:rPr>
+        <w:t>Firmware</w:t>
+      </w:r>
+    </w:p>
+    <w:p>
+      <w:pPr>
+        <w:pStyle w:val="BodyText"/>
+        <w:rPr>
+          <w:b/>
+          <w:bCs/>
+        </w:rPr>
+      </w:pPr>
+      <w:r>
+        <w:rPr>
+          <w:b/>
+          <w:bCs/>
+        </w:rPr>
+        <w:t>Features and Capabilities:</w:t>
+      </w:r>
+    </w:p>
+    <w:p>
+      <w:pPr>
+        <w:pStyle w:val="BodyText"/>
+      </w:pPr>
+      <w:r>
+        <w:t>- Low-Level Software: Software embedded in non-volatile memory that provides hardware control.</w:t>
+      </w:r>
+    </w:p>
+    <w:p>
+      <w:pPr>
+        <w:pStyle w:val="BodyText"/>
+      </w:pPr>
+      <w:r>
+        <w:t>- Power on Self Test: Powers up the device and prepares it for the operating system to load, run, and manage it.</w:t>
+      </w:r>
+    </w:p>
+    <w:p>
+      <w:pPr>
+        <w:pStyle w:val="BodyText"/>
+      </w:pPr>
+      <w:r>
+        <w:t>- Intermediation: Acts as an intermediary between the hardware and the OS.</w:t>
+      </w:r>
+    </w:p>
+    <w:p>
+      <w:pPr>
+        <w:pStyle w:val="BodyText"/>
+      </w:pPr>
+    </w:p>
+    <w:p>
+      <w:pPr>
+        <w:pStyle w:val="BodyText"/>
+      </w:pPr>
+      <w:r>
+        <w:rPr>
+          <w:b/>
+          <w:bCs/>
+        </w:rPr>
+        <w:t>Bare Metal Hypervisor</w:t>
+      </w:r>
+    </w:p>
+    <w:p>
+      <w:pPr>
+        <w:pStyle w:val="BodyText"/>
+        <w:rPr>
+          <w:b/>
+          <w:bCs/>
+        </w:rPr>
+      </w:pPr>
+      <w:r>
+        <w:rPr>
+          <w:b/>
+          <w:bCs/>
+        </w:rPr>
+        <w:t>Features and Capabilities:</w:t>
+      </w:r>
+    </w:p>
+    <w:p>
+      <w:pPr>
+        <w:pStyle w:val="BodyText"/>
+      </w:pPr>
+      <w:r>
+        <w:t>- Direct Execution on Hardware: This is the thin software layer on top of the device firmware, so it does not require an OS.</w:t>
+      </w:r>
+    </w:p>
+    <w:p>
+      <w:pPr>
+        <w:pStyle w:val="BodyText"/>
+      </w:pPr>
+      <w:r>
+        <w:t>- High Performance: Provides near-full access to the hardware without overloading it, delivering the highest possible performance to virtual machines. It also provides an isolated environment, allowing each virtual machine to have its own resources such as CPU, storage, network, etc.</w:t>
+      </w:r>
+    </w:p>
+    <w:p>
+      <w:pPr>
+        <w:pStyle w:val="BodyText"/>
+      </w:pPr>
+      <w:r>
+        <w:t>- Security: A bare metal hypervisor provides an isolated environment between each virtual machine.</w:t>
+      </w:r>
+    </w:p>
+    <w:p>
+      <w:pPr>
+        <w:pStyle w:val="BodyText"/>
+      </w:pPr>
+      <w:r>
+        <w:t>- Dynamic Resources: Allows dynamic management of host physical resources between virtual machines.</w:t>
+      </w:r>
+    </w:p>
     <w:sectPr>
-      <w:footerReference w:type="even" r:id="rId9"/>
-      <w:footerReference w:type="default" r:id="rId10"/>
-      <w:footerReference w:type="first" r:id="rId11"/>
+      <w:footerReference w:type="even" r:id="rId11"/>
+      <w:footerReference w:type="default" r:id="rId12"/>
+      <w:footerReference w:type="first" r:id="rId13"/>
       <w:pgSz w:w="11906" w:h="16838"/>
       <w:pgMar w:top="720" w:right="720" w:bottom="720" w:left="720" w:header="0" w:footer="709" w:gutter="0"/>
       <w:cols w:space="720"/>
@@ -288,7 +988,7 @@
     </w:pPr>
     <w:r>
       <w:pict w14:anchorId="4D27029B">
-        <v:rect id="Frame12" o:spid="_x0000_s1025" style="position:absolute;margin-left:-1101.1pt;margin-top:.05pt;width:1.15pt;height:1.15pt;z-index:-251658752;visibility:visible;mso-wrap-distance-left:0;mso-wrap-distance-right:0;mso-position-horizontal:right;mso-position-horizontal-relative:margin" o:gfxdata="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" o:allowincell="f" filled="f" stroked="f" strokeweight="0">
+        <v:rect id="Frame12" o:spid="_x0000_s1025" style="position:absolute;margin-left:-1151.15pt;margin-top:.05pt;width:1.15pt;height:1.15pt;z-index:-251658752;visibility:visible;mso-wrap-distance-left:0;mso-wrap-distance-right:0;mso-position-horizontal:right;mso-position-horizontal-relative:margin" o:gfxdata="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" o:allowincell="f" filled="f" stroked="f" strokeweight="0">
           <v:textbox style="mso-fit-shape-to-text:t" inset="0,0,0,0">
             <w:txbxContent>
               <w:sdt>

</xml_diff>

<commit_message>
doing task 2 - 522
</commit_message>
<xml_diff>
--- a/TERM4/T4B1-ICTICT522-Evaluate_vendor_products_and_equipment/2-assessments/ICTICT522_Evaluate_vendor_products_and_equipment-MANUEL_PEREZ.docx
+++ b/TERM4/T4B1-ICTICT522-Evaluate_vendor_products_and_equipment/2-assessments/ICTICT522_Evaluate_vendor_products_and_equipment-MANUEL_PEREZ.docx
@@ -5,7 +5,16 @@
     <w:p>
       <w:pPr>
         <w:pStyle w:val="Title"/>
-        <w:jc w:val="left"/>
+      </w:pPr>
+    </w:p>
+    <w:p>
+      <w:pPr>
+        <w:pStyle w:val="Title"/>
+      </w:pPr>
+    </w:p>
+    <w:p>
+      <w:pPr>
+        <w:pStyle w:val="Title"/>
       </w:pPr>
       <w:r>
         <w:t>ICTICT522</w:t>
@@ -13,11 +22,13 @@
       <w:r>
         <w:t xml:space="preserve"> - Task1</w:t>
       </w:r>
+      <w:r>
+        <w:t xml:space="preserve"> &amp; Task 2</w:t>
+      </w:r>
     </w:p>
     <w:p>
       <w:pPr>
         <w:pStyle w:val="Title"/>
-        <w:jc w:val="left"/>
         <w:rPr>
           <w:b w:val="0"/>
           <w:bCs w:val="0"/>
@@ -34,11 +45,16 @@
     <w:p>
       <w:pPr>
         <w:pStyle w:val="BodyText"/>
-      </w:pPr>
-    </w:p>
-    <w:p>
-      <w:pPr>
-        <w:pStyle w:val="BodyText"/>
+        <w:jc w:val="center"/>
+      </w:pPr>
+    </w:p>
+    <w:p>
+      <w:pPr>
+        <w:pStyle w:val="BodyText"/>
+        <w:pBdr>
+          <w:bottom w:val="single" w:sz="6" w:space="1" w:color="auto"/>
+        </w:pBdr>
+        <w:jc w:val="center"/>
       </w:pPr>
       <w:r>
         <w:t>October 10</w:t>
@@ -50,21 +66,35 @@
         <w:t>th</w:t>
       </w:r>
       <w:r>
-        <w:t xml:space="preserve">, 2025 </w:t>
+        <w:t>, 2025</w:t>
       </w:r>
     </w:p>
     <w:p>
       <w:pPr>
         <w:pStyle w:val="BodyText"/>
-      </w:pPr>
-    </w:p>
-    <w:p>
-      <w:pPr>
-        <w:spacing w:after="0" w:line="240" w:lineRule="auto"/>
+        <w:pBdr>
+          <w:bottom w:val="single" w:sz="6" w:space="1" w:color="auto"/>
+        </w:pBdr>
+        <w:jc w:val="center"/>
+      </w:pPr>
+    </w:p>
+    <w:p>
+      <w:pPr>
+        <w:pStyle w:val="BodyText"/>
+      </w:pPr>
+    </w:p>
+    <w:p>
+      <w:pPr>
+        <w:pStyle w:val="Title"/>
       </w:pPr>
       <w:r>
-        <w:br w:type="page"/>
+        <w:t>TASK 1</w:t>
       </w:r>
+    </w:p>
+    <w:p>
+      <w:pPr>
+        <w:pStyle w:val="BodyText"/>
+      </w:pPr>
     </w:p>
     <w:p>
       <w:pPr>
@@ -79,7 +109,6 @@
           <w:b/>
           <w:bCs/>
         </w:rPr>
-        <w:lastRenderedPageBreak/>
         <w:t>Professional Ethics, Conduct and Complaints</w:t>
       </w:r>
     </w:p>
@@ -156,11 +185,6 @@
       <w:pPr>
         <w:pStyle w:val="BodyText"/>
       </w:pPr>
-    </w:p>
-    <w:p>
-      <w:pPr>
-        <w:pStyle w:val="BodyText"/>
-      </w:pPr>
       <w:r>
         <w:t xml:space="preserve">In addition, by complying with international standards, </w:t>
       </w:r>
@@ -174,14 +198,14 @@
     <w:p>
       <w:pPr>
         <w:pStyle w:val="BodyText"/>
+      </w:pPr>
+    </w:p>
+    <w:p>
+      <w:pPr>
+        <w:pStyle w:val="BodyText"/>
         <w:pBdr>
           <w:bottom w:val="single" w:sz="6" w:space="1" w:color="auto"/>
         </w:pBdr>
-      </w:pPr>
-    </w:p>
-    <w:p>
-      <w:pPr>
-        <w:pStyle w:val="BodyText"/>
       </w:pPr>
     </w:p>
     <w:p>
@@ -305,13 +329,7 @@
         <w:pStyle w:val="BodyText"/>
       </w:pPr>
       <w:r>
-        <w:t>Additionally, it will also help us understand the client and we may learn something in the process.</w:t>
-      </w:r>
-      <w:r>
-        <w:t xml:space="preserve"> </w:t>
-      </w:r>
-      <w:r>
-        <w:t>As a result, this research will help us select suppliers involved in that industry.</w:t>
+        <w:t>Additionally, it will also help us understand the client and we may learn something in the process. As a result, this research will help us select suppliers involved in that industry.</w:t>
       </w:r>
     </w:p>
     <w:p>
@@ -358,11 +376,6 @@
       <w:pPr>
         <w:pStyle w:val="BodyText"/>
       </w:pPr>
-    </w:p>
-    <w:p>
-      <w:pPr>
-        <w:pStyle w:val="BodyText"/>
-      </w:pPr>
       <w:hyperlink r:id="rId9" w:history="1">
         <w:r>
           <w:rPr>
@@ -409,6 +422,10 @@
     <w:p>
       <w:pPr>
         <w:pStyle w:val="BodyText"/>
+        <w:rPr>
+          <w:b/>
+          <w:bCs/>
+        </w:rPr>
       </w:pPr>
       <w:r>
         <w:t xml:space="preserve">details the procedure for implementing the rights </w:t>
@@ -446,6 +463,7 @@
         <w:pStyle w:val="BodyText"/>
       </w:pPr>
       <w:r>
+        <w:lastRenderedPageBreak/>
         <w:t>- Defines what types of works are protected by copyright.</w:t>
       </w:r>
     </w:p>
@@ -479,14 +497,6 @@
       </w:pPr>
       <w:r>
         <w:t>- Includes other types of copyright.</w:t>
-      </w:r>
-    </w:p>
-    <w:p>
-      <w:pPr>
-        <w:spacing w:after="0" w:line="240" w:lineRule="auto"/>
-      </w:pPr>
-      <w:r>
-        <w:br w:type="page"/>
       </w:r>
     </w:p>
     <w:p>
@@ -735,11 +745,8 @@
     </w:p>
     <w:p>
       <w:pPr>
-        <w:spacing w:after="0" w:line="240" w:lineRule="auto"/>
-      </w:pPr>
-      <w:r>
-        <w:br w:type="page"/>
-      </w:r>
+        <w:pStyle w:val="BodyText"/>
+      </w:pPr>
     </w:p>
     <w:p>
       <w:pPr>
@@ -754,9 +761,17 @@
           <w:b/>
           <w:bCs/>
         </w:rPr>
-        <w:lastRenderedPageBreak/>
-        <w:t>Blade Data Center</w:t>
+        <w:t xml:space="preserve">Blade Data </w:t>
       </w:r>
+      <w:proofErr w:type="spellStart"/>
+      <w:r>
+        <w:rPr>
+          <w:b/>
+          <w:bCs/>
+        </w:rPr>
+        <w:t>Center</w:t>
+      </w:r>
+      <w:proofErr w:type="spellEnd"/>
     </w:p>
     <w:p>
       <w:pPr>
@@ -864,7 +879,15 @@
         <w:pStyle w:val="BodyText"/>
       </w:pPr>
       <w:r>
-        <w:t>- Power on Self Test: Powers up the device and prepares it for the operating system to load, run, and manage it.</w:t>
+        <w:t xml:space="preserve">- Power on </w:t>
+      </w:r>
+      <w:proofErr w:type="spellStart"/>
+      <w:r>
+        <w:t>Self Test</w:t>
+      </w:r>
+      <w:proofErr w:type="spellEnd"/>
+      <w:r>
+        <w:t>: Powers up the device and prepares it for the operating system to load, run, and manage it.</w:t>
       </w:r>
     </w:p>
     <w:p>
@@ -940,12 +963,38 @@
         <w:t>- Dynamic Resources: Allows dynamic management of host physical resources between virtual machines.</w:t>
       </w:r>
     </w:p>
+    <w:p>
+      <w:pPr>
+        <w:spacing w:after="0" w:line="240" w:lineRule="auto"/>
+      </w:pPr>
+      <w:r>
+        <w:br w:type="page"/>
+      </w:r>
+    </w:p>
+    <w:p>
+      <w:pPr>
+        <w:pStyle w:val="Title"/>
+      </w:pPr>
+      <w:r>
+        <w:lastRenderedPageBreak/>
+        <w:t xml:space="preserve">TASK </w:t>
+      </w:r>
+      <w:r>
+        <w:t>2</w:t>
+      </w:r>
+    </w:p>
+    <w:p>
+      <w:pPr>
+        <w:pStyle w:val="BodyText"/>
+      </w:pPr>
+    </w:p>
     <w:sectPr>
-      <w:footerReference w:type="even" r:id="rId11"/>
-      <w:footerReference w:type="default" r:id="rId12"/>
-      <w:footerReference w:type="first" r:id="rId13"/>
-      <w:pgSz w:w="11906" w:h="16838"/>
-      <w:pgMar w:top="720" w:right="720" w:bottom="720" w:left="720" w:header="0" w:footer="709" w:gutter="0"/>
+      <w:headerReference w:type="default" r:id="rId11"/>
+      <w:footerReference w:type="even" r:id="rId12"/>
+      <w:footerReference w:type="default" r:id="rId13"/>
+      <w:footerReference w:type="first" r:id="rId14"/>
+      <w:pgSz w:w="17010" w:h="31185"/>
+      <w:pgMar w:top="720" w:right="720" w:bottom="720" w:left="720" w:header="0" w:footer="0" w:gutter="0"/>
       <w:cols w:space="720"/>
       <w:formProt w:val="0"/>
       <w:docGrid w:linePitch="360"/>
@@ -988,7 +1037,7 @@
     </w:pPr>
     <w:r>
       <w:pict w14:anchorId="4D27029B">
-        <v:rect id="Frame12" o:spid="_x0000_s1025" style="position:absolute;margin-left:-1151.15pt;margin-top:.05pt;width:1.15pt;height:1.15pt;z-index:-251658752;visibility:visible;mso-wrap-distance-left:0;mso-wrap-distance-right:0;mso-position-horizontal:right;mso-position-horizontal-relative:margin" o:gfxdata="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" o:allowincell="f" filled="f" stroked="f" strokeweight="0">
+        <v:rect id="Frame12" o:spid="_x0000_s1025" style="position:absolute;margin-left:-1201.2pt;margin-top:.05pt;width:1.15pt;height:1.15pt;z-index:-251658752;visibility:visible;mso-wrap-distance-left:0;mso-wrap-distance-right:0;mso-position-horizontal:right;mso-position-horizontal-relative:margin" o:gfxdata="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" o:allowincell="f" filled="f" stroked="f" strokeweight="0">
           <v:textbox style="mso-fit-shape-to-text:t" inset="0,0,0,0">
             <w:txbxContent>
               <w:sdt>
@@ -1060,20 +1109,132 @@
 <w:ftr xmlns:wpc="http://schemas.microsoft.com/office/word/2010/wordprocessingCanvas" xmlns:cx="http://schemas.microsoft.com/office/drawing/2014/chartex" xmlns:cx1="http://schemas.microsoft.com/office/drawing/2015/9/8/chartex" xmlns:cx2="http://schemas.microsoft.com/office/drawing/2015/10/21/chartex" xmlns:cx3="http://schemas.microsoft.com/office/drawing/2016/5/9/chartex" xmlns:cx4="http://schemas.microsoft.com/office/drawing/2016/5/10/chartex" xmlns:cx5="http://schemas.microsoft.com/office/drawing/2016/5/11/chartex" xmlns:cx6="http://schemas.microsoft.com/office/drawing/2016/5/12/chartex" xmlns:cx7="http://schemas.microsoft.com/office/drawing/2016/5/13/chartex" xmlns:cx8="http://schemas.microsoft.com/office/drawing/2016/5/14/chartex" xmlns:mc="http://schemas.openxmlformats.org/markup-compatibility/2006" xmlns:aink="http://schemas.microsoft.com/office/drawing/2016/ink" xmlns:am3d="http://schemas.microsoft.com/office/drawing/2017/model3d" xmlns:o="urn:schemas-microsoft-com:office:office" xmlns:oel="http://schemas.microsoft.com/office/2019/extlst" xmlns:r="http://schemas.openxmlformats.org/officeDocument/2006/relationships" xmlns:m="http://schemas.openxmlformats.org/officeDocument/2006/math" xmlns:v="urn:schemas-microsoft-com:vml" xmlns:wp14="http://schemas.microsoft.com/office/word/2010/wordprocessingDrawing" xmlns:wp="http://schemas.openxmlformats.org/drawingml/2006/wordprocessingDrawing" xmlns:w10="urn:schemas-microsoft-com:office:word" xmlns:w="http://schemas.openxmlformats.org/wordprocessingml/2006/main" xmlns:w14="http://schemas.microsoft.com/office/word/2010/wordml" xmlns:w15="http://schemas.microsoft.com/office/word/2012/wordml" xmlns:w16cex="http://schemas.microsoft.com/office/word/2018/wordml/cex" xmlns:w16cid="http://schemas.microsoft.com/office/word/2016/wordml/cid" xmlns:w16="http://schemas.microsoft.com/office/word/2018/wordml" xmlns:w16du="http://schemas.microsoft.com/office/word/2023/wordml/word16du" xmlns:w16sdtdh="http://schemas.microsoft.com/office/word/2020/wordml/sdtdatahash" xmlns:w16sdtfl="http://schemas.microsoft.com/office/word/2024/wordml/sdtformatlock" xmlns:w16se="http://schemas.microsoft.com/office/word/2015/wordml/symex" xmlns:wpg="http://schemas.microsoft.com/office/word/2010/wordprocessingGroup" xmlns:wpi="http://schemas.microsoft.com/office/word/2010/wordprocessingInk" xmlns:wne="http://schemas.microsoft.com/office/word/2006/wordml" xmlns:wps="http://schemas.microsoft.com/office/word/2010/wordprocessingShape" mc:Ignorable="w14 w15 w16se w16cid w16 w16cex w16sdtdh w16sdtfl w16du wp14">
   <w:p>
     <w:pPr>
-      <w:pBdr>
-        <w:top w:val="single" w:sz="4" w:space="2" w:color="7B7B7B" w:themeColor="accent3" w:themeShade="BF"/>
-      </w:pBdr>
       <w:tabs>
-        <w:tab w:val="left" w:pos="6379"/>
-        <w:tab w:val="right" w:pos="9356"/>
+        <w:tab w:val="center" w:pos="4550"/>
+        <w:tab w:val="left" w:pos="5818"/>
       </w:tabs>
-      <w:spacing w:line="276" w:lineRule="auto"/>
-      <w:rPr>
-        <w:rFonts w:ascii="Arial" w:eastAsia="Gulim" w:hAnsi="Arial" w:cs="Arial"/>
-        <w:color w:val="000000" w:themeColor="text1"/>
-        <w:sz w:val="16"/>
-        <w:szCs w:val="16"/>
-      </w:rPr>
+      <w:ind w:right="260"/>
+      <w:jc w:val="right"/>
+      <w:rPr>
+        <w:color w:val="222A35" w:themeColor="text2" w:themeShade="80"/>
+        <w:sz w:val="24"/>
+        <w:szCs w:val="24"/>
+      </w:rPr>
+    </w:pPr>
+    <w:r>
+      <w:rPr>
+        <w:color w:val="8496B0" w:themeColor="text2" w:themeTint="99"/>
+        <w:spacing w:val="60"/>
+        <w:sz w:val="24"/>
+        <w:szCs w:val="24"/>
+        <w:lang w:val="en-GB"/>
+      </w:rPr>
+      <w:t>Page</w:t>
+    </w:r>
+    <w:r>
+      <w:rPr>
+        <w:color w:val="8496B0" w:themeColor="text2" w:themeTint="99"/>
+        <w:sz w:val="24"/>
+        <w:szCs w:val="24"/>
+        <w:lang w:val="en-GB"/>
+      </w:rPr>
+      <w:t xml:space="preserve"> </w:t>
+    </w:r>
+    <w:r>
+      <w:rPr>
+        <w:color w:val="323E4F" w:themeColor="text2" w:themeShade="BF"/>
+        <w:sz w:val="24"/>
+        <w:szCs w:val="24"/>
+      </w:rPr>
+      <w:fldChar w:fldCharType="begin"/>
+    </w:r>
+    <w:r>
+      <w:rPr>
+        <w:color w:val="323E4F" w:themeColor="text2" w:themeShade="BF"/>
+        <w:sz w:val="24"/>
+        <w:szCs w:val="24"/>
+      </w:rPr>
+      <w:instrText>PAGE   \* MERGEFORMAT</w:instrText>
+    </w:r>
+    <w:r>
+      <w:rPr>
+        <w:color w:val="323E4F" w:themeColor="text2" w:themeShade="BF"/>
+        <w:sz w:val="24"/>
+        <w:szCs w:val="24"/>
+      </w:rPr>
+      <w:fldChar w:fldCharType="separate"/>
+    </w:r>
+    <w:r>
+      <w:rPr>
+        <w:color w:val="323E4F" w:themeColor="text2" w:themeShade="BF"/>
+        <w:sz w:val="24"/>
+        <w:szCs w:val="24"/>
+        <w:lang w:val="en-GB"/>
+      </w:rPr>
+      <w:t>1</w:t>
+    </w:r>
+    <w:r>
+      <w:rPr>
+        <w:color w:val="323E4F" w:themeColor="text2" w:themeShade="BF"/>
+        <w:sz w:val="24"/>
+        <w:szCs w:val="24"/>
+      </w:rPr>
+      <w:fldChar w:fldCharType="end"/>
+    </w:r>
+    <w:r>
+      <w:rPr>
+        <w:color w:val="323E4F" w:themeColor="text2" w:themeShade="BF"/>
+        <w:sz w:val="24"/>
+        <w:szCs w:val="24"/>
+        <w:lang w:val="en-GB"/>
+      </w:rPr>
+      <w:t xml:space="preserve"> | </w:t>
+    </w:r>
+    <w:r>
+      <w:rPr>
+        <w:color w:val="323E4F" w:themeColor="text2" w:themeShade="BF"/>
+        <w:sz w:val="24"/>
+        <w:szCs w:val="24"/>
+      </w:rPr>
+      <w:fldChar w:fldCharType="begin"/>
+    </w:r>
+    <w:r>
+      <w:rPr>
+        <w:color w:val="323E4F" w:themeColor="text2" w:themeShade="BF"/>
+        <w:sz w:val="24"/>
+        <w:szCs w:val="24"/>
+      </w:rPr>
+      <w:instrText>NUMPAGES  \* Arabic  \* MERGEFORMAT</w:instrText>
+    </w:r>
+    <w:r>
+      <w:rPr>
+        <w:color w:val="323E4F" w:themeColor="text2" w:themeShade="BF"/>
+        <w:sz w:val="24"/>
+        <w:szCs w:val="24"/>
+      </w:rPr>
+      <w:fldChar w:fldCharType="separate"/>
+    </w:r>
+    <w:r>
+      <w:rPr>
+        <w:color w:val="323E4F" w:themeColor="text2" w:themeShade="BF"/>
+        <w:sz w:val="24"/>
+        <w:szCs w:val="24"/>
+        <w:lang w:val="en-GB"/>
+      </w:rPr>
+      <w:t>1</w:t>
+    </w:r>
+    <w:r>
+      <w:rPr>
+        <w:color w:val="323E4F" w:themeColor="text2" w:themeShade="BF"/>
+        <w:sz w:val="24"/>
+        <w:szCs w:val="24"/>
+      </w:rPr>
+      <w:fldChar w:fldCharType="end"/>
+    </w:r>
+  </w:p>
+  <w:p>
+    <w:pPr>
+      <w:pStyle w:val="Footer"/>
     </w:pPr>
   </w:p>
 </w:ftr>
@@ -1221,6 +1382,77 @@
     </w:p>
   </w:footnote>
 </w:footnotes>
+</file>
+
+<file path=word/header1.xml><?xml version="1.0" encoding="utf-8"?>
+<w:hdr xmlns:wpc="http://schemas.microsoft.com/office/word/2010/wordprocessingCanvas" xmlns:cx="http://schemas.microsoft.com/office/drawing/2014/chartex" xmlns:cx1="http://schemas.microsoft.com/office/drawing/2015/9/8/chartex" xmlns:cx2="http://schemas.microsoft.com/office/drawing/2015/10/21/chartex" xmlns:cx3="http://schemas.microsoft.com/office/drawing/2016/5/9/chartex" xmlns:cx4="http://schemas.microsoft.com/office/drawing/2016/5/10/chartex" xmlns:cx5="http://schemas.microsoft.com/office/drawing/2016/5/11/chartex" xmlns:cx6="http://schemas.microsoft.com/office/drawing/2016/5/12/chartex" xmlns:cx7="http://schemas.microsoft.com/office/drawing/2016/5/13/chartex" xmlns:cx8="http://schemas.microsoft.com/office/drawing/2016/5/14/chartex" xmlns:mc="http://schemas.openxmlformats.org/markup-compatibility/2006" xmlns:aink="http://schemas.microsoft.com/office/drawing/2016/ink" xmlns:am3d="http://schemas.microsoft.com/office/drawing/2017/model3d" xmlns:o="urn:schemas-microsoft-com:office:office" xmlns:oel="http://schemas.microsoft.com/office/2019/extlst" xmlns:r="http://schemas.openxmlformats.org/officeDocument/2006/relationships" xmlns:m="http://schemas.openxmlformats.org/officeDocument/2006/math" xmlns:v="urn:schemas-microsoft-com:vml" xmlns:wp14="http://schemas.microsoft.com/office/word/2010/wordprocessingDrawing" xmlns:wp="http://schemas.openxmlformats.org/drawingml/2006/wordprocessingDrawing" xmlns:w10="urn:schemas-microsoft-com:office:word" xmlns:w="http://schemas.openxmlformats.org/wordprocessingml/2006/main" xmlns:w14="http://schemas.microsoft.com/office/word/2010/wordml" xmlns:w15="http://schemas.microsoft.com/office/word/2012/wordml" xmlns:w16cex="http://schemas.microsoft.com/office/word/2018/wordml/cex" xmlns:w16cid="http://schemas.microsoft.com/office/word/2016/wordml/cid" xmlns:w16="http://schemas.microsoft.com/office/word/2018/wordml" xmlns:w16du="http://schemas.microsoft.com/office/word/2023/wordml/word16du" xmlns:w16sdtdh="http://schemas.microsoft.com/office/word/2020/wordml/sdtdatahash" xmlns:w16sdtfl="http://schemas.microsoft.com/office/word/2024/wordml/sdtformatlock" xmlns:w16se="http://schemas.microsoft.com/office/word/2015/wordml/symex" xmlns:wpg="http://schemas.microsoft.com/office/word/2010/wordprocessingGroup" xmlns:wpi="http://schemas.microsoft.com/office/word/2010/wordprocessingInk" xmlns:wne="http://schemas.microsoft.com/office/word/2006/wordml" xmlns:wps="http://schemas.microsoft.com/office/word/2010/wordprocessingShape" mc:Ignorable="w14 w15 w16se w16cid w16 w16cex w16sdtdh w16sdtfl w16du wp14">
+  <w:p>
+    <w:pPr>
+      <w:pStyle w:val="Header"/>
+      <w:jc w:val="right"/>
+      <w:rPr>
+        <w:color w:val="8496B0" w:themeColor="text2" w:themeTint="99"/>
+        <w:sz w:val="24"/>
+        <w:szCs w:val="24"/>
+      </w:rPr>
+    </w:pPr>
+    <w:r>
+      <w:rPr>
+        <w:color w:val="8496B0" w:themeColor="text2" w:themeTint="99"/>
+        <w:sz w:val="24"/>
+        <w:szCs w:val="24"/>
+        <w:lang w:val="en-GB"/>
+      </w:rPr>
+      <w:t xml:space="preserve">Page </w:t>
+    </w:r>
+    <w:r>
+      <w:rPr>
+        <w:color w:val="8496B0" w:themeColor="text2" w:themeTint="99"/>
+        <w:sz w:val="24"/>
+        <w:szCs w:val="24"/>
+      </w:rPr>
+      <w:fldChar w:fldCharType="begin"/>
+    </w:r>
+    <w:r>
+      <w:rPr>
+        <w:color w:val="8496B0" w:themeColor="text2" w:themeTint="99"/>
+        <w:sz w:val="24"/>
+        <w:szCs w:val="24"/>
+      </w:rPr>
+      <w:instrText>PAGE   \* MERGEFORMAT</w:instrText>
+    </w:r>
+    <w:r>
+      <w:rPr>
+        <w:color w:val="8496B0" w:themeColor="text2" w:themeTint="99"/>
+        <w:sz w:val="24"/>
+        <w:szCs w:val="24"/>
+      </w:rPr>
+      <w:fldChar w:fldCharType="separate"/>
+    </w:r>
+    <w:r>
+      <w:rPr>
+        <w:color w:val="8496B0" w:themeColor="text2" w:themeTint="99"/>
+        <w:sz w:val="24"/>
+        <w:szCs w:val="24"/>
+        <w:lang w:val="en-GB"/>
+      </w:rPr>
+      <w:t>2</w:t>
+    </w:r>
+    <w:r>
+      <w:rPr>
+        <w:color w:val="8496B0" w:themeColor="text2" w:themeTint="99"/>
+        <w:sz w:val="24"/>
+        <w:szCs w:val="24"/>
+      </w:rPr>
+      <w:fldChar w:fldCharType="end"/>
+    </w:r>
+  </w:p>
+  <w:p>
+    <w:pPr>
+      <w:pStyle w:val="Header"/>
+    </w:pPr>
+  </w:p>
+</w:hdr>
 </file>
 
 <file path=word/numbering.xml><?xml version="1.0" encoding="utf-8"?>
@@ -7260,7 +7492,7 @@
     <w:lsdException w:name="Normal Indent" w:semiHidden="1" w:unhideWhenUsed="1"/>
     <w:lsdException w:name="footnote text" w:semiHidden="1" w:unhideWhenUsed="1"/>
     <w:lsdException w:name="annotation text" w:semiHidden="1" w:unhideWhenUsed="1"/>
-    <w:lsdException w:name="header" w:semiHidden="1" w:uiPriority="0" w:unhideWhenUsed="1"/>
+    <w:lsdException w:name="header" w:semiHidden="1" w:unhideWhenUsed="1"/>
     <w:lsdException w:name="footer" w:semiHidden="1" w:unhideWhenUsed="1"/>
     <w:lsdException w:name="index heading" w:semiHidden="1" w:unhideWhenUsed="1"/>
     <w:lsdException w:name="caption" w:semiHidden="1" w:uiPriority="35" w:unhideWhenUsed="1" w:qFormat="1"/>
@@ -7680,6 +7912,7 @@
   <w:style w:type="character" w:default="1" w:styleId="DefaultParagraphFont">
     <w:name w:val="Default Paragraph Font"/>
     <w:uiPriority w:val="1"/>
+    <w:semiHidden/>
     <w:unhideWhenUsed/>
   </w:style>
   <w:style w:type="table" w:default="1" w:styleId="TableNormal">
@@ -7786,6 +8019,7 @@
     <w:name w:val="Header Char"/>
     <w:basedOn w:val="DefaultParagraphFont"/>
     <w:link w:val="Header"/>
+    <w:uiPriority w:val="99"/>
     <w:qFormat/>
     <w:rsid w:val="009D2C70"/>
     <w:rPr>
@@ -8241,6 +8475,7 @@
     <w:name w:val="header"/>
     <w:basedOn w:val="Normal"/>
     <w:link w:val="HeaderChar"/>
+    <w:uiPriority w:val="99"/>
     <w:unhideWhenUsed/>
     <w:rsid w:val="009D2C70"/>
     <w:pPr>

</xml_diff>